<commit_message>
added description for the restaurant
</commit_message>
<xml_diff>
--- a/SeasoningShack-ProjectBrief-2017.docx
+++ b/SeasoningShack-ProjectBrief-2017.docx
@@ -1025,14 +1025,6 @@
           <w:u w:val="single"/>
         </w:rPr>
         <w:tab/>
-      </w:r>
-      <w:r>
-        <w:rPr>
-          <w:rFonts w:ascii="Calibri" w:hAnsi="Calibri" w:cs="Calibri"/>
-          <w:sz w:val="28"/>
-          <w:szCs w:val="22"/>
-          <w:u w:val="single"/>
-        </w:rPr>
         <w:t>Seasoning Shack</w:t>
       </w:r>
       <w:r>
@@ -1218,538 +1210,27 @@
           <w:szCs w:val="22"/>
           <w:u w:val="single"/>
         </w:rPr>
-        <w:tab/>
-      </w:r>
-      <w:r>
-        <w:rPr>
-          <w:rFonts w:ascii="Calibri" w:hAnsi="Calibri" w:cs="Calibri"/>
-          <w:sz w:val="28"/>
-          <w:szCs w:val="22"/>
-          <w:u w:val="single"/>
-        </w:rPr>
-        <w:tab/>
-      </w:r>
-      <w:r>
-        <w:rPr>
-          <w:rFonts w:ascii="Calibri" w:hAnsi="Calibri" w:cs="Calibri"/>
-          <w:sz w:val="28"/>
-          <w:szCs w:val="22"/>
-          <w:u w:val="single"/>
-        </w:rPr>
-        <w:tab/>
-      </w:r>
-      <w:r>
-        <w:rPr>
-          <w:rFonts w:ascii="Calibri" w:hAnsi="Calibri" w:cs="Calibri"/>
-          <w:sz w:val="28"/>
-          <w:szCs w:val="22"/>
-          <w:u w:val="single"/>
-        </w:rPr>
-        <w:tab/>
-      </w:r>
-      <w:r>
-        <w:rPr>
-          <w:rFonts w:ascii="Calibri" w:hAnsi="Calibri" w:cs="Calibri"/>
-          <w:sz w:val="28"/>
-          <w:szCs w:val="22"/>
-          <w:u w:val="single"/>
-        </w:rPr>
-        <w:tab/>
-      </w:r>
-      <w:r>
-        <w:rPr>
-          <w:rFonts w:ascii="Calibri" w:hAnsi="Calibri" w:cs="Calibri"/>
-          <w:sz w:val="28"/>
-          <w:szCs w:val="22"/>
-          <w:u w:val="single"/>
-        </w:rPr>
-        <w:tab/>
-      </w:r>
-      <w:r>
-        <w:rPr>
-          <w:rFonts w:ascii="Calibri" w:hAnsi="Calibri" w:cs="Calibri"/>
-          <w:sz w:val="28"/>
-          <w:szCs w:val="22"/>
-          <w:u w:val="single"/>
-        </w:rPr>
-        <w:tab/>
-      </w:r>
-      <w:r>
-        <w:rPr>
-          <w:rFonts w:ascii="Calibri" w:hAnsi="Calibri" w:cs="Calibri"/>
-          <w:sz w:val="28"/>
-          <w:szCs w:val="22"/>
-          <w:u w:val="single"/>
-        </w:rPr>
-        <w:tab/>
-      </w:r>
-      <w:r>
-        <w:rPr>
-          <w:rFonts w:ascii="Calibri" w:hAnsi="Calibri" w:cs="Calibri"/>
-          <w:sz w:val="28"/>
-          <w:szCs w:val="22"/>
-          <w:u w:val="single"/>
-        </w:rPr>
-        <w:tab/>
-      </w:r>
-      <w:r>
-        <w:rPr>
-          <w:rFonts w:ascii="Calibri" w:hAnsi="Calibri" w:cs="Calibri"/>
-          <w:sz w:val="28"/>
-          <w:szCs w:val="22"/>
-          <w:u w:val="single"/>
-        </w:rPr>
-        <w:tab/>
-      </w:r>
-      <w:r>
-        <w:rPr>
-          <w:rFonts w:ascii="Calibri" w:hAnsi="Calibri" w:cs="Calibri"/>
-          <w:sz w:val="28"/>
-          <w:szCs w:val="22"/>
-          <w:u w:val="single"/>
-        </w:rPr>
-        <w:tab/>
-      </w:r>
-      <w:r>
-        <w:rPr>
-          <w:rFonts w:ascii="Calibri" w:hAnsi="Calibri" w:cs="Calibri"/>
-          <w:sz w:val="28"/>
-          <w:szCs w:val="22"/>
-          <w:u w:val="single"/>
-        </w:rPr>
-        <w:tab/>
-      </w:r>
-      <w:r>
-        <w:rPr>
-          <w:rFonts w:ascii="Calibri" w:hAnsi="Calibri" w:cs="Calibri"/>
-          <w:sz w:val="28"/>
-          <w:szCs w:val="22"/>
-          <w:u w:val="single"/>
-        </w:rPr>
-        <w:tab/>
-      </w:r>
-      <w:r>
-        <w:rPr>
-          <w:rFonts w:ascii="Calibri" w:hAnsi="Calibri" w:cs="Calibri"/>
-          <w:sz w:val="28"/>
-          <w:szCs w:val="22"/>
-          <w:u w:val="single"/>
-        </w:rPr>
-        <w:tab/>
-      </w:r>
-      <w:r>
-        <w:rPr>
-          <w:rFonts w:ascii="Calibri" w:hAnsi="Calibri" w:cs="Calibri"/>
-          <w:sz w:val="28"/>
-          <w:szCs w:val="22"/>
-          <w:u w:val="single"/>
-        </w:rPr>
-        <w:tab/>
-      </w:r>
-      <w:r>
-        <w:rPr>
-          <w:rFonts w:ascii="Calibri" w:hAnsi="Calibri" w:cs="Calibri"/>
-          <w:sz w:val="28"/>
-          <w:szCs w:val="22"/>
-          <w:u w:val="single"/>
-        </w:rPr>
-        <w:tab/>
-      </w:r>
-      <w:r>
-        <w:rPr>
-          <w:rFonts w:ascii="Calibri" w:hAnsi="Calibri" w:cs="Calibri"/>
-          <w:sz w:val="28"/>
-          <w:szCs w:val="22"/>
-          <w:u w:val="single"/>
-        </w:rPr>
-        <w:tab/>
-      </w:r>
-      <w:r>
-        <w:rPr>
-          <w:rFonts w:ascii="Calibri" w:hAnsi="Calibri" w:cs="Calibri"/>
-          <w:sz w:val="28"/>
-          <w:szCs w:val="22"/>
-          <w:u w:val="single"/>
-        </w:rPr>
-        <w:tab/>
-      </w:r>
-      <w:r>
-        <w:rPr>
-          <w:rFonts w:ascii="Calibri" w:hAnsi="Calibri" w:cs="Calibri"/>
-          <w:sz w:val="28"/>
-          <w:szCs w:val="22"/>
-          <w:u w:val="single"/>
-        </w:rPr>
-        <w:tab/>
-      </w:r>
-      <w:r>
-        <w:rPr>
-          <w:rFonts w:ascii="Calibri" w:hAnsi="Calibri" w:cs="Calibri"/>
-          <w:sz w:val="28"/>
-          <w:szCs w:val="22"/>
-          <w:u w:val="single"/>
-        </w:rPr>
-        <w:tab/>
-      </w:r>
-      <w:r>
-        <w:rPr>
-          <w:rFonts w:ascii="Calibri" w:hAnsi="Calibri" w:cs="Calibri"/>
-          <w:sz w:val="28"/>
-          <w:szCs w:val="22"/>
-          <w:u w:val="single"/>
-        </w:rPr>
-        <w:tab/>
-      </w:r>
-      <w:r>
-        <w:rPr>
-          <w:rFonts w:ascii="Calibri" w:hAnsi="Calibri" w:cs="Calibri"/>
-          <w:sz w:val="28"/>
-          <w:szCs w:val="22"/>
-          <w:u w:val="single"/>
-        </w:rPr>
-        <w:tab/>
-      </w:r>
-      <w:r>
-        <w:rPr>
-          <w:rFonts w:ascii="Calibri" w:hAnsi="Calibri" w:cs="Calibri"/>
-          <w:sz w:val="28"/>
-          <w:szCs w:val="22"/>
-          <w:u w:val="single"/>
-        </w:rPr>
-        <w:tab/>
-      </w:r>
-      <w:r>
-        <w:rPr>
-          <w:rFonts w:ascii="Calibri" w:hAnsi="Calibri" w:cs="Calibri"/>
-          <w:sz w:val="28"/>
-          <w:szCs w:val="22"/>
-          <w:u w:val="single"/>
-        </w:rPr>
-        <w:tab/>
-      </w:r>
-      <w:r>
-        <w:rPr>
-          <w:rFonts w:ascii="Calibri" w:hAnsi="Calibri" w:cs="Calibri"/>
-          <w:sz w:val="28"/>
-          <w:szCs w:val="22"/>
-          <w:u w:val="single"/>
-        </w:rPr>
-        <w:tab/>
-      </w:r>
-      <w:r>
-        <w:rPr>
-          <w:rFonts w:ascii="Calibri" w:hAnsi="Calibri" w:cs="Calibri"/>
-          <w:sz w:val="28"/>
-          <w:szCs w:val="22"/>
-          <w:u w:val="single"/>
-        </w:rPr>
-        <w:tab/>
-      </w:r>
-      <w:r>
-        <w:rPr>
-          <w:rFonts w:ascii="Calibri" w:hAnsi="Calibri" w:cs="Calibri"/>
-          <w:sz w:val="28"/>
-          <w:szCs w:val="22"/>
-          <w:u w:val="single"/>
-        </w:rPr>
-        <w:tab/>
-      </w:r>
-      <w:r>
-        <w:rPr>
-          <w:rFonts w:ascii="Calibri" w:hAnsi="Calibri" w:cs="Calibri"/>
-          <w:sz w:val="28"/>
-          <w:szCs w:val="22"/>
-          <w:u w:val="single"/>
-        </w:rPr>
-        <w:tab/>
-      </w:r>
-      <w:r>
-        <w:rPr>
-          <w:rFonts w:ascii="Calibri" w:hAnsi="Calibri" w:cs="Calibri"/>
-          <w:sz w:val="28"/>
-          <w:szCs w:val="22"/>
-          <w:u w:val="single"/>
-        </w:rPr>
-        <w:tab/>
-      </w:r>
-      <w:r>
-        <w:rPr>
-          <w:rFonts w:ascii="Calibri" w:hAnsi="Calibri" w:cs="Calibri"/>
-          <w:sz w:val="28"/>
-          <w:szCs w:val="22"/>
-          <w:u w:val="single"/>
-        </w:rPr>
-        <w:tab/>
-      </w:r>
-      <w:r>
-        <w:rPr>
-          <w:rFonts w:ascii="Calibri" w:hAnsi="Calibri" w:cs="Calibri"/>
-          <w:sz w:val="28"/>
-          <w:szCs w:val="22"/>
-          <w:u w:val="single"/>
-        </w:rPr>
-        <w:tab/>
-      </w:r>
-      <w:r>
-        <w:rPr>
-          <w:rFonts w:ascii="Calibri" w:hAnsi="Calibri" w:cs="Calibri"/>
-          <w:sz w:val="28"/>
-          <w:szCs w:val="22"/>
-          <w:u w:val="single"/>
-        </w:rPr>
-        <w:tab/>
-      </w:r>
-      <w:r>
-        <w:rPr>
-          <w:rFonts w:ascii="Calibri" w:hAnsi="Calibri" w:cs="Calibri"/>
-          <w:sz w:val="28"/>
-          <w:szCs w:val="22"/>
-          <w:u w:val="single"/>
-        </w:rPr>
-        <w:tab/>
-      </w:r>
-      <w:r>
-        <w:rPr>
-          <w:rFonts w:ascii="Calibri" w:hAnsi="Calibri" w:cs="Calibri"/>
-          <w:sz w:val="28"/>
-          <w:szCs w:val="22"/>
-          <w:u w:val="single"/>
-        </w:rPr>
-        <w:tab/>
-      </w:r>
-      <w:r>
-        <w:rPr>
-          <w:rFonts w:ascii="Calibri" w:hAnsi="Calibri" w:cs="Calibri"/>
-          <w:sz w:val="28"/>
-          <w:szCs w:val="22"/>
-          <w:u w:val="single"/>
-        </w:rPr>
-        <w:tab/>
-      </w:r>
-      <w:r>
-        <w:rPr>
-          <w:rFonts w:ascii="Calibri" w:hAnsi="Calibri" w:cs="Calibri"/>
-          <w:sz w:val="28"/>
-          <w:szCs w:val="22"/>
-          <w:u w:val="single"/>
-        </w:rPr>
-        <w:tab/>
-      </w:r>
-      <w:r>
-        <w:rPr>
-          <w:rFonts w:ascii="Calibri" w:hAnsi="Calibri" w:cs="Calibri"/>
-          <w:sz w:val="28"/>
-          <w:szCs w:val="22"/>
-          <w:u w:val="single"/>
-        </w:rPr>
-        <w:tab/>
-      </w:r>
-      <w:r>
-        <w:rPr>
-          <w:rFonts w:ascii="Calibri" w:hAnsi="Calibri" w:cs="Calibri"/>
-          <w:sz w:val="28"/>
-          <w:szCs w:val="22"/>
-          <w:u w:val="single"/>
-        </w:rPr>
-        <w:tab/>
-      </w:r>
-      <w:r>
-        <w:rPr>
-          <w:rFonts w:ascii="Calibri" w:hAnsi="Calibri" w:cs="Calibri"/>
-          <w:sz w:val="28"/>
-          <w:szCs w:val="22"/>
-          <w:u w:val="single"/>
-        </w:rPr>
-        <w:tab/>
-      </w:r>
-      <w:r>
-        <w:rPr>
-          <w:rFonts w:ascii="Calibri" w:hAnsi="Calibri" w:cs="Calibri"/>
-          <w:sz w:val="28"/>
-          <w:szCs w:val="22"/>
-          <w:u w:val="single"/>
-        </w:rPr>
-        <w:tab/>
-      </w:r>
-      <w:r>
-        <w:rPr>
-          <w:rFonts w:ascii="Calibri" w:hAnsi="Calibri" w:cs="Calibri"/>
-          <w:sz w:val="28"/>
-          <w:szCs w:val="22"/>
-          <w:u w:val="single"/>
-        </w:rPr>
-        <w:tab/>
-      </w:r>
-      <w:r>
-        <w:rPr>
-          <w:rFonts w:ascii="Calibri" w:hAnsi="Calibri" w:cs="Calibri"/>
-          <w:sz w:val="28"/>
-          <w:szCs w:val="22"/>
-          <w:u w:val="single"/>
-        </w:rPr>
-        <w:tab/>
-      </w:r>
-      <w:r>
-        <w:rPr>
-          <w:rFonts w:ascii="Calibri" w:hAnsi="Calibri" w:cs="Calibri"/>
-          <w:sz w:val="28"/>
-          <w:szCs w:val="22"/>
-          <w:u w:val="single"/>
-        </w:rPr>
-        <w:tab/>
-      </w:r>
-      <w:r>
-        <w:rPr>
-          <w:rFonts w:ascii="Calibri" w:hAnsi="Calibri" w:cs="Calibri"/>
-          <w:sz w:val="28"/>
-          <w:szCs w:val="22"/>
-          <w:u w:val="single"/>
-        </w:rPr>
-        <w:tab/>
-      </w:r>
-      <w:r>
-        <w:rPr>
-          <w:rFonts w:ascii="Calibri" w:hAnsi="Calibri" w:cs="Calibri"/>
-          <w:sz w:val="28"/>
-          <w:szCs w:val="22"/>
-          <w:u w:val="single"/>
-        </w:rPr>
-        <w:tab/>
-      </w:r>
-      <w:r>
-        <w:rPr>
-          <w:rFonts w:ascii="Calibri" w:hAnsi="Calibri" w:cs="Calibri"/>
-          <w:sz w:val="28"/>
-          <w:szCs w:val="22"/>
-          <w:u w:val="single"/>
-        </w:rPr>
-        <w:tab/>
-      </w:r>
-      <w:r>
-        <w:rPr>
-          <w:rFonts w:ascii="Calibri" w:hAnsi="Calibri" w:cs="Calibri"/>
-          <w:sz w:val="28"/>
-          <w:szCs w:val="22"/>
-          <w:u w:val="single"/>
-        </w:rPr>
-        <w:tab/>
-      </w:r>
-      <w:r>
-        <w:rPr>
-          <w:rFonts w:ascii="Calibri" w:hAnsi="Calibri" w:cs="Calibri"/>
-          <w:sz w:val="28"/>
-          <w:szCs w:val="22"/>
-          <w:u w:val="single"/>
-        </w:rPr>
-        <w:tab/>
-      </w:r>
-      <w:r>
-        <w:rPr>
-          <w:rFonts w:ascii="Calibri" w:hAnsi="Calibri" w:cs="Calibri"/>
-          <w:sz w:val="28"/>
-          <w:szCs w:val="22"/>
-          <w:u w:val="single"/>
-        </w:rPr>
-        <w:tab/>
-      </w:r>
-      <w:r>
-        <w:rPr>
-          <w:rFonts w:ascii="Calibri" w:hAnsi="Calibri" w:cs="Calibri"/>
-          <w:sz w:val="28"/>
-          <w:szCs w:val="22"/>
-          <w:u w:val="single"/>
-        </w:rPr>
-        <w:tab/>
-      </w:r>
-      <w:r>
-        <w:rPr>
-          <w:rFonts w:ascii="Calibri" w:hAnsi="Calibri" w:cs="Calibri"/>
-          <w:sz w:val="28"/>
-          <w:szCs w:val="22"/>
-          <w:u w:val="single"/>
-        </w:rPr>
-        <w:tab/>
-      </w:r>
-      <w:r>
-        <w:rPr>
-          <w:rFonts w:ascii="Calibri" w:hAnsi="Calibri" w:cs="Calibri"/>
-          <w:sz w:val="28"/>
-          <w:szCs w:val="22"/>
-          <w:u w:val="single"/>
-        </w:rPr>
-        <w:tab/>
-      </w:r>
-      <w:r>
-        <w:rPr>
-          <w:rFonts w:ascii="Calibri" w:hAnsi="Calibri" w:cs="Calibri"/>
-          <w:sz w:val="28"/>
-          <w:szCs w:val="22"/>
-          <w:u w:val="single"/>
-        </w:rPr>
-        <w:tab/>
-      </w:r>
-      <w:r>
-        <w:rPr>
-          <w:rFonts w:ascii="Calibri" w:hAnsi="Calibri" w:cs="Calibri"/>
-          <w:sz w:val="28"/>
-          <w:szCs w:val="22"/>
-          <w:u w:val="single"/>
-        </w:rPr>
-        <w:tab/>
-      </w:r>
-      <w:r>
-        <w:rPr>
-          <w:rFonts w:ascii="Calibri" w:hAnsi="Calibri" w:cs="Calibri"/>
-          <w:sz w:val="28"/>
-          <w:szCs w:val="22"/>
-          <w:u w:val="single"/>
-        </w:rPr>
-        <w:tab/>
-      </w:r>
-      <w:r>
-        <w:rPr>
-          <w:rFonts w:ascii="Calibri" w:hAnsi="Calibri" w:cs="Calibri"/>
-          <w:sz w:val="28"/>
-          <w:szCs w:val="22"/>
-          <w:u w:val="single"/>
-        </w:rPr>
-        <w:tab/>
-      </w:r>
-      <w:r>
-        <w:rPr>
-          <w:rFonts w:ascii="Calibri" w:hAnsi="Calibri" w:cs="Calibri"/>
-          <w:sz w:val="28"/>
-          <w:szCs w:val="22"/>
-          <w:u w:val="single"/>
-        </w:rPr>
-        <w:tab/>
-      </w:r>
-      <w:r>
-        <w:rPr>
-          <w:rFonts w:ascii="Calibri" w:hAnsi="Calibri" w:cs="Calibri"/>
-          <w:sz w:val="28"/>
-          <w:szCs w:val="22"/>
-          <w:u w:val="single"/>
-        </w:rPr>
-        <w:tab/>
-      </w:r>
-      <w:r>
-        <w:rPr>
-          <w:rFonts w:ascii="Calibri" w:hAnsi="Calibri" w:cs="Calibri"/>
-          <w:sz w:val="28"/>
-          <w:szCs w:val="22"/>
-          <w:u w:val="single"/>
-        </w:rPr>
-        <w:tab/>
-      </w:r>
-      <w:r>
-        <w:rPr>
-          <w:rFonts w:ascii="Calibri" w:hAnsi="Calibri" w:cs="Calibri"/>
-          <w:sz w:val="28"/>
-          <w:szCs w:val="22"/>
-          <w:u w:val="single"/>
-        </w:rPr>
-        <w:tab/>
+        <w:t xml:space="preserve">Seasoning Shack has been offering best quality international cuisine at casual prices to Torontonians since 1997. Our team’s pride and passion in the dishes, which represents the diversity of the city of </w:t>
+      </w:r>
+      <w:proofErr w:type="gramStart"/>
+      <w:r>
+        <w:rPr>
+          <w:rFonts w:ascii="Calibri" w:hAnsi="Calibri" w:cs="Calibri"/>
+          <w:sz w:val="28"/>
+          <w:szCs w:val="22"/>
+          <w:u w:val="single"/>
+        </w:rPr>
+        <w:t>Toronto</w:t>
+      </w:r>
+      <w:proofErr w:type="gramEnd"/>
+      <w:r>
+        <w:rPr>
+          <w:rFonts w:ascii="Calibri" w:hAnsi="Calibri" w:cs="Calibri"/>
+          <w:sz w:val="28"/>
+          <w:szCs w:val="22"/>
+          <w:u w:val="single"/>
+        </w:rPr>
+        <w:t xml:space="preserve"> are enjoyed by wide ranged customers, from East to West, South to North.</w:t>
       </w:r>
     </w:p>
     <w:p>
@@ -1837,7 +1318,6 @@
           <w:sz w:val="28"/>
           <w:szCs w:val="22"/>
         </w:rPr>
-        <w:lastRenderedPageBreak/>
         <w:t>Home Page:</w:t>
       </w:r>
       <w:r>

</xml_diff>

<commit_message>
added descriptions for contest and contact
</commit_message>
<xml_diff>
--- a/SeasoningShack-ProjectBrief-2017.docx
+++ b/SeasoningShack-ProjectBrief-2017.docx
@@ -1201,6 +1201,974 @@
         </w:rPr>
         <w:t xml:space="preserve"> </w:t>
       </w:r>
+      <w:r>
+        <w:rPr>
+          <w:rFonts w:ascii="Calibri" w:hAnsi="Calibri" w:cs="Calibri"/>
+          <w:sz w:val="28"/>
+          <w:szCs w:val="22"/>
+          <w:u w:val="single"/>
+        </w:rPr>
+        <w:t xml:space="preserve">Seasoning Shack has been offering best quality </w:t>
+      </w:r>
+      <w:r>
+        <w:rPr>
+          <w:rFonts w:ascii="Calibri" w:hAnsi="Calibri" w:cs="Calibri"/>
+          <w:sz w:val="28"/>
+          <w:szCs w:val="22"/>
+          <w:u w:val="single"/>
+        </w:rPr>
+        <w:t xml:space="preserve">of </w:t>
+      </w:r>
+      <w:r>
+        <w:rPr>
+          <w:rFonts w:ascii="Calibri" w:hAnsi="Calibri" w:cs="Calibri"/>
+          <w:sz w:val="28"/>
+          <w:szCs w:val="22"/>
+          <w:u w:val="single"/>
+        </w:rPr>
+        <w:t xml:space="preserve">international cuisine at casual prices to Torontonians since 1997. Our team’s pride and passion in the dishes, which represents the diversity of the city of </w:t>
+      </w:r>
+      <w:proofErr w:type="gramStart"/>
+      <w:r>
+        <w:rPr>
+          <w:rFonts w:ascii="Calibri" w:hAnsi="Calibri" w:cs="Calibri"/>
+          <w:sz w:val="28"/>
+          <w:szCs w:val="22"/>
+          <w:u w:val="single"/>
+        </w:rPr>
+        <w:t>Toronto</w:t>
+      </w:r>
+      <w:proofErr w:type="gramEnd"/>
+      <w:r>
+        <w:rPr>
+          <w:rFonts w:ascii="Calibri" w:hAnsi="Calibri" w:cs="Calibri"/>
+          <w:sz w:val="28"/>
+          <w:szCs w:val="22"/>
+          <w:u w:val="single"/>
+        </w:rPr>
+        <w:t xml:space="preserve"> are enjoyed by wide ranged customers, from East to West, South to North.</w:t>
+      </w:r>
+    </w:p>
+    <w:p>
+      <w:pPr>
+        <w:pStyle w:val="Default"/>
+        <w:rPr>
+          <w:rFonts w:ascii="Calibri" w:hAnsi="Calibri" w:cs="Calibri"/>
+          <w:sz w:val="28"/>
+          <w:szCs w:val="22"/>
+        </w:rPr>
+      </w:pPr>
+      <w:r>
+        <w:rPr>
+          <w:rFonts w:ascii="Calibri" w:hAnsi="Calibri" w:cs="Calibri"/>
+          <w:sz w:val="28"/>
+          <w:szCs w:val="22"/>
+          <w:highlight w:val="yellow"/>
+        </w:rPr>
+        <w:t>(ADD WHATEVER YOU WANT)</w:t>
+      </w:r>
+    </w:p>
+    <w:p>
+      <w:pPr>
+        <w:pStyle w:val="Default"/>
+        <w:rPr>
+          <w:rFonts w:ascii="Calibri" w:hAnsi="Calibri" w:cs="Calibri"/>
+          <w:sz w:val="28"/>
+          <w:szCs w:val="22"/>
+        </w:rPr>
+      </w:pPr>
+    </w:p>
+    <w:p>
+      <w:pPr>
+        <w:pStyle w:val="Default"/>
+        <w:rPr>
+          <w:rFonts w:ascii="Calibri" w:hAnsi="Calibri" w:cs="Calibri"/>
+          <w:sz w:val="28"/>
+          <w:szCs w:val="22"/>
+        </w:rPr>
+      </w:pPr>
+      <w:r>
+        <w:rPr>
+          <w:rFonts w:ascii="Calibri" w:hAnsi="Calibri" w:cs="Calibri"/>
+          <w:sz w:val="28"/>
+          <w:szCs w:val="22"/>
+        </w:rPr>
+        <w:t xml:space="preserve">For each page, state the programmer’s name along with a description of </w:t>
+      </w:r>
+      <w:r>
+        <w:rPr>
+          <w:rFonts w:ascii="Calibri" w:hAnsi="Calibri" w:cs="Calibri"/>
+          <w:sz w:val="28"/>
+          <w:szCs w:val="22"/>
+        </w:rPr>
+        <w:t>the design</w:t>
+      </w:r>
+      <w:r>
+        <w:rPr>
+          <w:rFonts w:ascii="Calibri" w:hAnsi="Calibri" w:cs="Calibri"/>
+          <w:sz w:val="28"/>
+          <w:szCs w:val="22"/>
+        </w:rPr>
+        <w:t xml:space="preserve"> features and technology</w:t>
+      </w:r>
+      <w:r>
+        <w:rPr>
+          <w:rFonts w:ascii="Calibri" w:hAnsi="Calibri" w:cs="Calibri"/>
+          <w:sz w:val="28"/>
+          <w:szCs w:val="22"/>
+        </w:rPr>
+        <w:t xml:space="preserve"> used</w:t>
+      </w:r>
+      <w:r>
+        <w:rPr>
+          <w:rFonts w:ascii="Calibri" w:hAnsi="Calibri" w:cs="Calibri"/>
+          <w:sz w:val="28"/>
+          <w:szCs w:val="22"/>
+        </w:rPr>
+        <w:t>.</w:t>
+      </w:r>
+    </w:p>
+    <w:p>
+      <w:pPr>
+        <w:pStyle w:val="Default"/>
+        <w:rPr>
+          <w:rFonts w:ascii="Calibri" w:hAnsi="Calibri" w:cs="Calibri"/>
+          <w:sz w:val="28"/>
+          <w:szCs w:val="22"/>
+        </w:rPr>
+      </w:pPr>
+    </w:p>
+    <w:p>
+      <w:pPr>
+        <w:pStyle w:val="Default"/>
+        <w:rPr>
+          <w:rFonts w:ascii="Calibri" w:hAnsi="Calibri" w:cs="Calibri"/>
+          <w:sz w:val="28"/>
+          <w:szCs w:val="22"/>
+        </w:rPr>
+      </w:pPr>
+      <w:r>
+        <w:rPr>
+          <w:rFonts w:ascii="Calibri" w:hAnsi="Calibri" w:cs="Calibri"/>
+          <w:sz w:val="28"/>
+          <w:szCs w:val="22"/>
+        </w:rPr>
+        <w:lastRenderedPageBreak/>
+        <w:t>Home Page:</w:t>
+      </w:r>
+      <w:r>
+        <w:rPr>
+          <w:rFonts w:ascii="Calibri" w:hAnsi="Calibri" w:cs="Calibri"/>
+          <w:sz w:val="28"/>
+          <w:szCs w:val="22"/>
+        </w:rPr>
+        <w:t xml:space="preserve"> Paul</w:t>
+      </w:r>
+    </w:p>
+    <w:p>
+      <w:pPr>
+        <w:pStyle w:val="Default"/>
+        <w:rPr>
+          <w:rFonts w:ascii="Calibri" w:hAnsi="Calibri" w:cs="Calibri"/>
+          <w:sz w:val="28"/>
+          <w:szCs w:val="22"/>
+        </w:rPr>
+      </w:pPr>
+    </w:p>
+    <w:p>
+      <w:pPr>
+        <w:pStyle w:val="Default"/>
+        <w:rPr>
+          <w:rFonts w:ascii="Calibri" w:hAnsi="Calibri" w:cs="Calibri"/>
+          <w:sz w:val="28"/>
+          <w:szCs w:val="22"/>
+        </w:rPr>
+      </w:pPr>
+      <w:r>
+        <w:rPr>
+          <w:rFonts w:ascii="Calibri" w:hAnsi="Calibri" w:cs="Calibri"/>
+          <w:sz w:val="28"/>
+          <w:szCs w:val="22"/>
+        </w:rPr>
+        <w:t>About Us:</w:t>
+      </w:r>
+      <w:r>
+        <w:rPr>
+          <w:rFonts w:ascii="Calibri" w:hAnsi="Calibri" w:cs="Calibri"/>
+          <w:sz w:val="28"/>
+          <w:szCs w:val="22"/>
+        </w:rPr>
+        <w:t xml:space="preserve"> Czarina</w:t>
+      </w:r>
+    </w:p>
+    <w:p>
+      <w:pPr>
+        <w:pStyle w:val="Default"/>
+        <w:rPr>
+          <w:rFonts w:ascii="Calibri" w:hAnsi="Calibri" w:cs="Calibri"/>
+          <w:sz w:val="28"/>
+          <w:szCs w:val="22"/>
+        </w:rPr>
+      </w:pPr>
+    </w:p>
+    <w:p>
+      <w:pPr>
+        <w:pStyle w:val="Default"/>
+        <w:rPr>
+          <w:rFonts w:ascii="Calibri" w:hAnsi="Calibri" w:cs="Calibri"/>
+          <w:sz w:val="28"/>
+          <w:szCs w:val="22"/>
+        </w:rPr>
+      </w:pPr>
+      <w:r>
+        <w:rPr>
+          <w:rFonts w:ascii="Calibri" w:hAnsi="Calibri" w:cs="Calibri"/>
+          <w:sz w:val="28"/>
+          <w:szCs w:val="22"/>
+        </w:rPr>
+        <w:t>Contact Us:</w:t>
+      </w:r>
+      <w:r>
+        <w:rPr>
+          <w:rFonts w:ascii="Calibri" w:hAnsi="Calibri" w:cs="Calibri"/>
+          <w:sz w:val="28"/>
+          <w:szCs w:val="22"/>
+        </w:rPr>
+        <w:t xml:space="preserve"> Terumi</w:t>
+      </w:r>
+    </w:p>
+    <w:p>
+      <w:pPr>
+        <w:pStyle w:val="Default"/>
+        <w:numPr>
+          <w:ilvl w:val="0"/>
+          <w:numId w:val="3"/>
+        </w:numPr>
+        <w:rPr>
+          <w:rFonts w:ascii="Calibri" w:hAnsi="Calibri" w:cs="Calibri"/>
+          <w:sz w:val="28"/>
+          <w:szCs w:val="22"/>
+        </w:rPr>
+      </w:pPr>
+      <w:r>
+        <w:rPr>
+          <w:rFonts w:ascii="Calibri" w:hAnsi="Calibri" w:cs="Calibri"/>
+          <w:sz w:val="28"/>
+          <w:szCs w:val="22"/>
+        </w:rPr>
+        <w:t>Enhance the accessibility by changi</w:t>
+      </w:r>
+      <w:r>
+        <w:rPr>
+          <w:rFonts w:ascii="Calibri" w:hAnsi="Calibri" w:cs="Calibri"/>
+          <w:sz w:val="28"/>
+          <w:szCs w:val="22"/>
+        </w:rPr>
+        <w:t xml:space="preserve">ng </w:t>
+      </w:r>
+      <w:r>
+        <w:rPr>
+          <w:rFonts w:ascii="Calibri" w:hAnsi="Calibri" w:cs="Calibri"/>
+          <w:sz w:val="28"/>
+          <w:szCs w:val="22"/>
+        </w:rPr>
+        <w:t xml:space="preserve">background color as well as </w:t>
+      </w:r>
+      <w:r>
+        <w:rPr>
+          <w:rFonts w:ascii="Calibri" w:hAnsi="Calibri" w:cs="Calibri"/>
+          <w:sz w:val="28"/>
+          <w:szCs w:val="22"/>
+        </w:rPr>
+        <w:t>expanding</w:t>
+      </w:r>
+      <w:r>
+        <w:rPr>
+          <w:rFonts w:ascii="Calibri" w:hAnsi="Calibri" w:cs="Calibri"/>
+          <w:sz w:val="28"/>
+          <w:szCs w:val="22"/>
+        </w:rPr>
+        <w:t xml:space="preserve"> each input section when it’s focused.</w:t>
+      </w:r>
+      <w:r>
+        <w:rPr>
+          <w:rFonts w:ascii="Calibri" w:hAnsi="Calibri" w:cs="Calibri"/>
+          <w:sz w:val="28"/>
+          <w:szCs w:val="22"/>
+        </w:rPr>
+        <w:t xml:space="preserve"> </w:t>
+      </w:r>
+    </w:p>
+    <w:p>
+      <w:pPr>
+        <w:pStyle w:val="Default"/>
+        <w:numPr>
+          <w:ilvl w:val="0"/>
+          <w:numId w:val="3"/>
+        </w:numPr>
+        <w:rPr>
+          <w:rFonts w:ascii="Calibri" w:hAnsi="Calibri" w:cs="Calibri"/>
+          <w:sz w:val="28"/>
+          <w:szCs w:val="22"/>
+        </w:rPr>
+      </w:pPr>
+      <w:r>
+        <w:rPr>
+          <w:rFonts w:ascii="Calibri" w:hAnsi="Calibri" w:cs="Calibri"/>
+          <w:sz w:val="28"/>
+          <w:szCs w:val="22"/>
+        </w:rPr>
+        <w:t>I</w:t>
+      </w:r>
+      <w:r>
+        <w:rPr>
+          <w:rFonts w:ascii="Calibri" w:hAnsi="Calibri" w:cs="Calibri"/>
+          <w:sz w:val="28"/>
+          <w:szCs w:val="22"/>
+        </w:rPr>
+        <w:t>ncrease the usability by d</w:t>
+      </w:r>
+      <w:r>
+        <w:rPr>
+          <w:rFonts w:ascii="Calibri" w:hAnsi="Calibri" w:cs="Calibri"/>
+          <w:sz w:val="28"/>
+          <w:szCs w:val="22"/>
+        </w:rPr>
+        <w:t>isplay</w:t>
+      </w:r>
+      <w:r>
+        <w:rPr>
+          <w:rFonts w:ascii="Calibri" w:hAnsi="Calibri" w:cs="Calibri"/>
+          <w:sz w:val="28"/>
+          <w:szCs w:val="22"/>
+        </w:rPr>
+        <w:t>ing</w:t>
+      </w:r>
+      <w:r>
+        <w:rPr>
+          <w:rFonts w:ascii="Calibri" w:hAnsi="Calibri" w:cs="Calibri"/>
+          <w:sz w:val="28"/>
+          <w:szCs w:val="22"/>
+        </w:rPr>
+        <w:t xml:space="preserve"> all validation feedback at once when </w:t>
+      </w:r>
+      <w:r>
+        <w:rPr>
+          <w:rFonts w:ascii="Calibri" w:hAnsi="Calibri" w:cs="Calibri"/>
+          <w:sz w:val="28"/>
+          <w:szCs w:val="22"/>
+        </w:rPr>
+        <w:t xml:space="preserve">a </w:t>
+      </w:r>
+      <w:r>
+        <w:rPr>
+          <w:rFonts w:ascii="Calibri" w:hAnsi="Calibri" w:cs="Calibri"/>
+          <w:sz w:val="28"/>
+          <w:szCs w:val="22"/>
+        </w:rPr>
+        <w:t>user clicks the submission button</w:t>
+      </w:r>
+      <w:r>
+        <w:rPr>
+          <w:rFonts w:ascii="Calibri" w:hAnsi="Calibri" w:cs="Calibri"/>
+          <w:sz w:val="28"/>
+          <w:szCs w:val="22"/>
+        </w:rPr>
+        <w:t>,</w:t>
+      </w:r>
+      <w:r>
+        <w:rPr>
+          <w:rFonts w:ascii="Calibri" w:hAnsi="Calibri" w:cs="Calibri"/>
+          <w:sz w:val="28"/>
+          <w:szCs w:val="22"/>
+        </w:rPr>
+        <w:t xml:space="preserve"> so </w:t>
+      </w:r>
+      <w:r>
+        <w:rPr>
+          <w:rFonts w:ascii="Calibri" w:hAnsi="Calibri" w:cs="Calibri"/>
+          <w:sz w:val="28"/>
+          <w:szCs w:val="22"/>
+        </w:rPr>
+        <w:t xml:space="preserve">the </w:t>
+      </w:r>
+      <w:r>
+        <w:rPr>
+          <w:rFonts w:ascii="Calibri" w:hAnsi="Calibri" w:cs="Calibri"/>
+          <w:sz w:val="28"/>
+          <w:szCs w:val="22"/>
+        </w:rPr>
+        <w:t>user doesn’t need to validate each section over an</w:t>
+      </w:r>
+      <w:r>
+        <w:rPr>
+          <w:rFonts w:ascii="Calibri" w:hAnsi="Calibri" w:cs="Calibri"/>
+          <w:sz w:val="28"/>
+          <w:szCs w:val="22"/>
+        </w:rPr>
+        <w:t>d</w:t>
+      </w:r>
+      <w:r>
+        <w:rPr>
+          <w:rFonts w:ascii="Calibri" w:hAnsi="Calibri" w:cs="Calibri"/>
+          <w:sz w:val="28"/>
+          <w:szCs w:val="22"/>
+        </w:rPr>
+        <w:t xml:space="preserve"> over</w:t>
+      </w:r>
+      <w:r>
+        <w:rPr>
+          <w:rFonts w:ascii="Calibri" w:hAnsi="Calibri" w:cs="Calibri"/>
+          <w:sz w:val="28"/>
+          <w:szCs w:val="22"/>
+        </w:rPr>
+        <w:t xml:space="preserve"> again</w:t>
+      </w:r>
+      <w:r>
+        <w:rPr>
+          <w:rFonts w:ascii="Calibri" w:hAnsi="Calibri" w:cs="Calibri"/>
+          <w:sz w:val="28"/>
+          <w:szCs w:val="22"/>
+        </w:rPr>
+        <w:t>.</w:t>
+      </w:r>
+    </w:p>
+    <w:p>
+      <w:pPr>
+        <w:pStyle w:val="Default"/>
+        <w:numPr>
+          <w:ilvl w:val="0"/>
+          <w:numId w:val="3"/>
+        </w:numPr>
+        <w:rPr>
+          <w:rFonts w:ascii="Calibri" w:hAnsi="Calibri" w:cs="Calibri"/>
+          <w:sz w:val="28"/>
+          <w:szCs w:val="22"/>
+        </w:rPr>
+      </w:pPr>
+      <w:r>
+        <w:rPr>
+          <w:rFonts w:ascii="Calibri" w:hAnsi="Calibri" w:cs="Calibri"/>
+          <w:sz w:val="28"/>
+          <w:szCs w:val="22"/>
+        </w:rPr>
+        <w:t>Also increase the usability by displaying related links based on the selected subject through the dropdown. This can also help reducing the workload on the restaurant’s receptionist.</w:t>
+      </w:r>
+    </w:p>
+    <w:p>
+      <w:pPr>
+        <w:pStyle w:val="Default"/>
+        <w:rPr>
+          <w:rFonts w:ascii="Calibri" w:hAnsi="Calibri" w:cs="Calibri"/>
+          <w:sz w:val="28"/>
+          <w:szCs w:val="22"/>
+        </w:rPr>
+      </w:pPr>
+    </w:p>
+    <w:p>
+      <w:pPr>
+        <w:pStyle w:val="Default"/>
+        <w:rPr>
+          <w:rFonts w:ascii="Calibri" w:hAnsi="Calibri" w:cs="Calibri"/>
+          <w:sz w:val="28"/>
+          <w:szCs w:val="22"/>
+        </w:rPr>
+      </w:pPr>
+      <w:r>
+        <w:rPr>
+          <w:rFonts w:ascii="Calibri" w:hAnsi="Calibri" w:cs="Calibri"/>
+          <w:sz w:val="28"/>
+          <w:szCs w:val="22"/>
+        </w:rPr>
+        <w:t>Gift Cards:</w:t>
+      </w:r>
+      <w:r>
+        <w:rPr>
+          <w:rFonts w:ascii="Calibri" w:hAnsi="Calibri" w:cs="Calibri"/>
+          <w:sz w:val="28"/>
+          <w:szCs w:val="22"/>
+        </w:rPr>
+        <w:t xml:space="preserve"> Czarina</w:t>
+      </w:r>
+    </w:p>
+    <w:p>
+      <w:pPr>
+        <w:pStyle w:val="Default"/>
+        <w:rPr>
+          <w:rFonts w:ascii="Calibri" w:hAnsi="Calibri" w:cs="Calibri"/>
+          <w:sz w:val="28"/>
+          <w:szCs w:val="22"/>
+        </w:rPr>
+      </w:pPr>
+    </w:p>
+    <w:p>
+      <w:pPr>
+        <w:pStyle w:val="Default"/>
+        <w:rPr>
+          <w:rFonts w:ascii="Calibri" w:hAnsi="Calibri" w:cs="Calibri"/>
+          <w:sz w:val="28"/>
+          <w:szCs w:val="22"/>
+        </w:rPr>
+      </w:pPr>
+      <w:r>
+        <w:rPr>
+          <w:rFonts w:ascii="Calibri" w:hAnsi="Calibri" w:cs="Calibri"/>
+          <w:sz w:val="28"/>
+          <w:szCs w:val="22"/>
+        </w:rPr>
+        <w:t>Locations:</w:t>
+      </w:r>
+      <w:r>
+        <w:rPr>
+          <w:rFonts w:ascii="Calibri" w:hAnsi="Calibri" w:cs="Calibri"/>
+          <w:sz w:val="28"/>
+          <w:szCs w:val="22"/>
+        </w:rPr>
+        <w:t xml:space="preserve"> Paul</w:t>
+      </w:r>
+    </w:p>
+    <w:p>
+      <w:pPr>
+        <w:pStyle w:val="Default"/>
+        <w:rPr>
+          <w:rFonts w:ascii="Calibri" w:hAnsi="Calibri" w:cs="Calibri"/>
+          <w:sz w:val="28"/>
+          <w:szCs w:val="22"/>
+        </w:rPr>
+      </w:pPr>
+    </w:p>
+    <w:p>
+      <w:pPr>
+        <w:pStyle w:val="Default"/>
+        <w:rPr>
+          <w:rFonts w:ascii="Calibri" w:hAnsi="Calibri" w:cs="Calibri"/>
+          <w:sz w:val="28"/>
+          <w:szCs w:val="22"/>
+        </w:rPr>
+      </w:pPr>
+      <w:r>
+        <w:rPr>
+          <w:rFonts w:ascii="Calibri" w:hAnsi="Calibri" w:cs="Calibri"/>
+          <w:sz w:val="28"/>
+          <w:szCs w:val="22"/>
+        </w:rPr>
+        <w:t>Menu:</w:t>
+      </w:r>
+      <w:r>
+        <w:rPr>
+          <w:rFonts w:ascii="Calibri" w:hAnsi="Calibri" w:cs="Calibri"/>
+          <w:sz w:val="28"/>
+          <w:szCs w:val="22"/>
+        </w:rPr>
+        <w:t xml:space="preserve"> </w:t>
+      </w:r>
+      <w:proofErr w:type="gramStart"/>
+      <w:r>
+        <w:rPr>
+          <w:rFonts w:ascii="Calibri" w:hAnsi="Calibri" w:cs="Calibri"/>
+          <w:sz w:val="28"/>
+          <w:szCs w:val="22"/>
+        </w:rPr>
+        <w:t>Ngoc(</w:t>
+      </w:r>
+      <w:proofErr w:type="gramEnd"/>
+      <w:r>
+        <w:rPr>
+          <w:rFonts w:ascii="Calibri" w:hAnsi="Calibri" w:cs="Calibri"/>
+          <w:sz w:val="28"/>
+          <w:szCs w:val="22"/>
+        </w:rPr>
+        <w:t>Jade)</w:t>
+      </w:r>
+    </w:p>
+    <w:p>
+      <w:pPr>
+        <w:pStyle w:val="Default"/>
+        <w:rPr>
+          <w:rFonts w:ascii="Calibri" w:hAnsi="Calibri" w:cs="Calibri"/>
+          <w:sz w:val="28"/>
+          <w:szCs w:val="22"/>
+        </w:rPr>
+      </w:pPr>
+    </w:p>
+    <w:p>
+      <w:pPr>
+        <w:pStyle w:val="Default"/>
+        <w:rPr>
+          <w:rFonts w:ascii="Calibri" w:hAnsi="Calibri" w:cs="Calibri"/>
+          <w:sz w:val="28"/>
+          <w:szCs w:val="22"/>
+        </w:rPr>
+      </w:pPr>
+      <w:r>
+        <w:rPr>
+          <w:rFonts w:ascii="Calibri" w:hAnsi="Calibri" w:cs="Calibri"/>
+          <w:sz w:val="28"/>
+          <w:szCs w:val="22"/>
+        </w:rPr>
+        <w:t>Events/Booking:</w:t>
+      </w:r>
+      <w:r>
+        <w:rPr>
+          <w:rFonts w:ascii="Calibri" w:hAnsi="Calibri" w:cs="Calibri"/>
+          <w:sz w:val="28"/>
+          <w:szCs w:val="22"/>
+        </w:rPr>
+        <w:t xml:space="preserve"> Paul</w:t>
+      </w:r>
+    </w:p>
+    <w:p>
+      <w:pPr>
+        <w:pStyle w:val="Default"/>
+        <w:rPr>
+          <w:rFonts w:ascii="Calibri" w:hAnsi="Calibri" w:cs="Calibri"/>
+          <w:sz w:val="28"/>
+          <w:szCs w:val="22"/>
+        </w:rPr>
+      </w:pPr>
+    </w:p>
+    <w:p>
+      <w:pPr>
+        <w:pStyle w:val="Default"/>
+        <w:rPr>
+          <w:rFonts w:ascii="Calibri" w:hAnsi="Calibri" w:cs="Calibri"/>
+          <w:sz w:val="28"/>
+          <w:szCs w:val="22"/>
+        </w:rPr>
+      </w:pPr>
+      <w:r>
+        <w:rPr>
+          <w:rFonts w:ascii="Calibri" w:hAnsi="Calibri" w:cs="Calibri"/>
+          <w:sz w:val="28"/>
+          <w:szCs w:val="22"/>
+        </w:rPr>
+        <w:t>Careers:</w:t>
+      </w:r>
+      <w:r>
+        <w:rPr>
+          <w:rFonts w:ascii="Calibri" w:hAnsi="Calibri" w:cs="Calibri"/>
+          <w:sz w:val="28"/>
+          <w:szCs w:val="22"/>
+        </w:rPr>
+        <w:t xml:space="preserve"> Czarina</w:t>
+      </w:r>
+    </w:p>
+    <w:p>
+      <w:pPr>
+        <w:pStyle w:val="Default"/>
+        <w:rPr>
+          <w:rFonts w:ascii="Calibri" w:hAnsi="Calibri" w:cs="Calibri"/>
+          <w:sz w:val="28"/>
+          <w:szCs w:val="22"/>
+        </w:rPr>
+      </w:pPr>
+    </w:p>
+    <w:p>
+      <w:pPr>
+        <w:pStyle w:val="Default"/>
+        <w:rPr>
+          <w:rFonts w:ascii="Calibri" w:hAnsi="Calibri" w:cs="Calibri"/>
+          <w:sz w:val="28"/>
+          <w:szCs w:val="22"/>
+        </w:rPr>
+      </w:pPr>
+      <w:r>
+        <w:rPr>
+          <w:rFonts w:ascii="Calibri" w:hAnsi="Calibri" w:cs="Calibri"/>
+          <w:sz w:val="28"/>
+          <w:szCs w:val="22"/>
+        </w:rPr>
+        <w:t>Site Map:</w:t>
+      </w:r>
+      <w:r>
+        <w:rPr>
+          <w:rFonts w:ascii="Calibri" w:hAnsi="Calibri" w:cs="Calibri"/>
+          <w:sz w:val="28"/>
+          <w:szCs w:val="22"/>
+        </w:rPr>
+        <w:t xml:space="preserve"> </w:t>
+      </w:r>
+      <w:proofErr w:type="gramStart"/>
+      <w:r>
+        <w:rPr>
+          <w:rFonts w:ascii="Calibri" w:hAnsi="Calibri" w:cs="Calibri"/>
+          <w:sz w:val="28"/>
+          <w:szCs w:val="22"/>
+        </w:rPr>
+        <w:t>Ngoc(</w:t>
+      </w:r>
+      <w:proofErr w:type="gramEnd"/>
+      <w:r>
+        <w:rPr>
+          <w:rFonts w:ascii="Calibri" w:hAnsi="Calibri" w:cs="Calibri"/>
+          <w:sz w:val="28"/>
+          <w:szCs w:val="22"/>
+        </w:rPr>
+        <w:t>Jade)</w:t>
+      </w:r>
+    </w:p>
+    <w:p>
+      <w:pPr>
+        <w:pStyle w:val="Default"/>
+        <w:rPr>
+          <w:rFonts w:ascii="Calibri" w:hAnsi="Calibri" w:cs="Calibri"/>
+          <w:sz w:val="28"/>
+          <w:szCs w:val="22"/>
+        </w:rPr>
+      </w:pPr>
+    </w:p>
+    <w:p>
+      <w:pPr>
+        <w:pStyle w:val="Default"/>
+        <w:rPr>
+          <w:rFonts w:ascii="Calibri" w:hAnsi="Calibri" w:cs="Calibri"/>
+          <w:sz w:val="28"/>
+          <w:szCs w:val="22"/>
+        </w:rPr>
+      </w:pPr>
+      <w:r>
+        <w:rPr>
+          <w:rFonts w:ascii="Calibri" w:hAnsi="Calibri" w:cs="Calibri"/>
+          <w:sz w:val="28"/>
+          <w:szCs w:val="22"/>
+        </w:rPr>
+        <w:t>Specials:</w:t>
+      </w:r>
+      <w:r>
+        <w:rPr>
+          <w:rFonts w:ascii="Calibri" w:hAnsi="Calibri" w:cs="Calibri"/>
+          <w:sz w:val="28"/>
+          <w:szCs w:val="22"/>
+        </w:rPr>
+        <w:t xml:space="preserve"> </w:t>
+      </w:r>
+      <w:proofErr w:type="gramStart"/>
+      <w:r>
+        <w:rPr>
+          <w:rFonts w:ascii="Calibri" w:hAnsi="Calibri" w:cs="Calibri"/>
+          <w:sz w:val="28"/>
+          <w:szCs w:val="22"/>
+        </w:rPr>
+        <w:t>Ngoc(</w:t>
+      </w:r>
+      <w:proofErr w:type="gramEnd"/>
+      <w:r>
+        <w:rPr>
+          <w:rFonts w:ascii="Calibri" w:hAnsi="Calibri" w:cs="Calibri"/>
+          <w:sz w:val="28"/>
+          <w:szCs w:val="22"/>
+        </w:rPr>
+        <w:t>Jade)</w:t>
+      </w:r>
+    </w:p>
+    <w:p>
+      <w:pPr>
+        <w:pStyle w:val="Default"/>
+        <w:rPr>
+          <w:rFonts w:ascii="Calibri" w:hAnsi="Calibri" w:cs="Calibri"/>
+          <w:sz w:val="28"/>
+          <w:szCs w:val="22"/>
+        </w:rPr>
+      </w:pPr>
+    </w:p>
+    <w:p>
+      <w:pPr>
+        <w:pStyle w:val="Default"/>
+        <w:rPr>
+          <w:rFonts w:ascii="Calibri" w:hAnsi="Calibri" w:cs="Calibri"/>
+          <w:sz w:val="28"/>
+          <w:szCs w:val="22"/>
+        </w:rPr>
+      </w:pPr>
+      <w:r>
+        <w:rPr>
+          <w:rFonts w:ascii="Calibri" w:hAnsi="Calibri" w:cs="Calibri"/>
+          <w:sz w:val="28"/>
+          <w:szCs w:val="22"/>
+        </w:rPr>
+        <w:t>Contest:</w:t>
+      </w:r>
+      <w:r>
+        <w:rPr>
+          <w:rFonts w:ascii="Calibri" w:hAnsi="Calibri" w:cs="Calibri"/>
+          <w:sz w:val="28"/>
+          <w:szCs w:val="22"/>
+        </w:rPr>
+        <w:t xml:space="preserve"> Terumi</w:t>
+      </w:r>
+    </w:p>
+    <w:p>
+      <w:pPr>
+        <w:pStyle w:val="Default"/>
+        <w:numPr>
+          <w:ilvl w:val="0"/>
+          <w:numId w:val="3"/>
+        </w:numPr>
+        <w:rPr>
+          <w:rFonts w:ascii="Calibri" w:hAnsi="Calibri" w:cs="Calibri"/>
+          <w:sz w:val="28"/>
+          <w:szCs w:val="22"/>
+        </w:rPr>
+      </w:pPr>
+      <w:r>
+        <w:rPr>
+          <w:rFonts w:ascii="Calibri" w:hAnsi="Calibri" w:cs="Calibri"/>
+          <w:sz w:val="28"/>
+          <w:szCs w:val="22"/>
+        </w:rPr>
+        <w:t>Game color, design and concept that matches the entire project.</w:t>
+      </w:r>
+    </w:p>
+    <w:p>
+      <w:pPr>
+        <w:pStyle w:val="Default"/>
+        <w:numPr>
+          <w:ilvl w:val="0"/>
+          <w:numId w:val="3"/>
+        </w:numPr>
+        <w:rPr>
+          <w:rFonts w:ascii="Calibri" w:hAnsi="Calibri" w:cs="Calibri"/>
+          <w:sz w:val="28"/>
+          <w:szCs w:val="22"/>
+        </w:rPr>
+      </w:pPr>
+      <w:r>
+        <w:rPr>
+          <w:rFonts w:ascii="Calibri" w:hAnsi="Calibri" w:cs="Calibri"/>
+          <w:sz w:val="28"/>
+          <w:szCs w:val="22"/>
+        </w:rPr>
+        <w:t xml:space="preserve">A user will never win because </w:t>
+      </w:r>
+      <w:r>
+        <w:rPr>
+          <w:rFonts w:ascii="Calibri" w:hAnsi="Calibri" w:cs="Calibri"/>
+          <w:sz w:val="28"/>
+          <w:szCs w:val="22"/>
+        </w:rPr>
+        <w:t>of the following reasons:</w:t>
+      </w:r>
+    </w:p>
+    <w:p>
+      <w:pPr>
+        <w:pStyle w:val="Default"/>
+        <w:ind w:left="360"/>
+        <w:rPr>
+          <w:rFonts w:ascii="Calibri" w:hAnsi="Calibri" w:cs="Calibri"/>
+          <w:sz w:val="28"/>
+          <w:szCs w:val="22"/>
+        </w:rPr>
+      </w:pPr>
+      <w:r>
+        <w:rPr>
+          <w:rFonts w:ascii="Calibri" w:hAnsi="Calibri" w:cs="Calibri"/>
+          <w:sz w:val="28"/>
+          <w:szCs w:val="22"/>
+        </w:rPr>
+        <w:tab/>
+        <w:t>1. The speed of the dish is slow enough to move side by side</w:t>
+      </w:r>
+      <w:r>
+        <w:rPr>
+          <w:rFonts w:ascii="Calibri" w:hAnsi="Calibri" w:cs="Calibri"/>
+          <w:sz w:val="28"/>
+          <w:szCs w:val="22"/>
+        </w:rPr>
+        <w:t>.</w:t>
+      </w:r>
+    </w:p>
+    <w:p>
+      <w:pPr>
+        <w:pStyle w:val="Default"/>
+        <w:ind w:left="360"/>
+        <w:rPr>
+          <w:rFonts w:ascii="Calibri" w:hAnsi="Calibri" w:cs="Calibri"/>
+          <w:sz w:val="28"/>
+          <w:szCs w:val="22"/>
+        </w:rPr>
+      </w:pPr>
+      <w:r>
+        <w:rPr>
+          <w:rFonts w:ascii="Calibri" w:hAnsi="Calibri" w:cs="Calibri"/>
+          <w:sz w:val="28"/>
+          <w:szCs w:val="22"/>
+        </w:rPr>
+        <w:tab/>
+        <w:t xml:space="preserve">2. The speed of the falling item increases when 30 seconds and 45 seconds </w:t>
+      </w:r>
+      <w:r>
+        <w:rPr>
+          <w:rFonts w:ascii="Calibri" w:hAnsi="Calibri" w:cs="Calibri"/>
+          <w:sz w:val="28"/>
+          <w:szCs w:val="22"/>
+        </w:rPr>
+        <w:tab/>
+      </w:r>
+      <w:r>
+        <w:rPr>
+          <w:rFonts w:ascii="Calibri" w:hAnsi="Calibri" w:cs="Calibri"/>
+          <w:sz w:val="28"/>
+          <w:szCs w:val="22"/>
+        </w:rPr>
+        <w:tab/>
+        <w:t>passed</w:t>
+      </w:r>
+      <w:r>
+        <w:rPr>
+          <w:rFonts w:ascii="Calibri" w:hAnsi="Calibri" w:cs="Calibri"/>
+          <w:sz w:val="28"/>
+          <w:szCs w:val="22"/>
+        </w:rPr>
+        <w:t>.</w:t>
+      </w:r>
+    </w:p>
+    <w:p>
+      <w:pPr>
+        <w:pStyle w:val="Default"/>
+        <w:ind w:left="360"/>
+        <w:rPr>
+          <w:rFonts w:ascii="Calibri" w:hAnsi="Calibri" w:cs="Calibri"/>
+          <w:sz w:val="28"/>
+          <w:szCs w:val="22"/>
+        </w:rPr>
+      </w:pPr>
+      <w:r>
+        <w:rPr>
+          <w:rFonts w:ascii="Calibri" w:hAnsi="Calibri" w:cs="Calibri"/>
+          <w:sz w:val="28"/>
+          <w:szCs w:val="22"/>
+        </w:rPr>
+        <w:tab/>
+        <w:t>3. The amount of falling item also increases after 45 seconds passed</w:t>
+      </w:r>
+    </w:p>
+    <w:p>
+      <w:pPr>
+        <w:pStyle w:val="Default"/>
+        <w:ind w:left="360"/>
+        <w:rPr>
+          <w:rFonts w:ascii="Calibri" w:hAnsi="Calibri" w:cs="Calibri"/>
+          <w:sz w:val="28"/>
+          <w:szCs w:val="22"/>
+        </w:rPr>
+      </w:pPr>
+      <w:r>
+        <w:rPr>
+          <w:rFonts w:ascii="Calibri" w:hAnsi="Calibri" w:cs="Calibri"/>
+          <w:sz w:val="28"/>
+          <w:szCs w:val="22"/>
+        </w:rPr>
+        <w:tab/>
+        <w:t xml:space="preserve">4. Eventually the user will not be able to avoid non-food items/catch food items, </w:t>
+      </w:r>
+      <w:r>
+        <w:rPr>
+          <w:rFonts w:ascii="Calibri" w:hAnsi="Calibri" w:cs="Calibri"/>
+          <w:sz w:val="28"/>
+          <w:szCs w:val="22"/>
+        </w:rPr>
+        <w:tab/>
+      </w:r>
       <w:bookmarkStart w:id="0" w:name="_GoBack"/>
       <w:bookmarkEnd w:id="0"/>
       <w:r>
@@ -1208,539 +2176,8 @@
           <w:rFonts w:ascii="Calibri" w:hAnsi="Calibri" w:cs="Calibri"/>
           <w:sz w:val="28"/>
           <w:szCs w:val="22"/>
-          <w:u w:val="single"/>
-        </w:rPr>
-        <w:t xml:space="preserve">Seasoning Shack has been offering best quality international cuisine at casual prices to Torontonians since 1997. Our team’s pride and passion in the dishes, which represents the diversity of the city of </w:t>
-      </w:r>
-      <w:proofErr w:type="gramStart"/>
-      <w:r>
-        <w:rPr>
-          <w:rFonts w:ascii="Calibri" w:hAnsi="Calibri" w:cs="Calibri"/>
-          <w:sz w:val="28"/>
-          <w:szCs w:val="22"/>
-          <w:u w:val="single"/>
-        </w:rPr>
-        <w:t>Toronto</w:t>
-      </w:r>
-      <w:proofErr w:type="gramEnd"/>
-      <w:r>
-        <w:rPr>
-          <w:rFonts w:ascii="Calibri" w:hAnsi="Calibri" w:cs="Calibri"/>
-          <w:sz w:val="28"/>
-          <w:szCs w:val="22"/>
-          <w:u w:val="single"/>
-        </w:rPr>
-        <w:t xml:space="preserve"> are enjoyed by wide ranged customers, from East to West, South to North.</w:t>
-      </w:r>
-    </w:p>
-    <w:p>
-      <w:pPr>
-        <w:pStyle w:val="Default"/>
-        <w:rPr>
-          <w:rFonts w:ascii="Calibri" w:hAnsi="Calibri" w:cs="Calibri"/>
-          <w:sz w:val="28"/>
-          <w:szCs w:val="22"/>
-        </w:rPr>
-      </w:pPr>
-    </w:p>
-    <w:p>
-      <w:pPr>
-        <w:pStyle w:val="Default"/>
-        <w:rPr>
-          <w:rFonts w:ascii="Calibri" w:hAnsi="Calibri" w:cs="Calibri"/>
-          <w:sz w:val="28"/>
-          <w:szCs w:val="22"/>
-        </w:rPr>
-      </w:pPr>
-      <w:r>
-        <w:rPr>
-          <w:rFonts w:ascii="Calibri" w:hAnsi="Calibri" w:cs="Calibri"/>
-          <w:sz w:val="28"/>
-          <w:szCs w:val="22"/>
-        </w:rPr>
-        <w:t xml:space="preserve">For each page, state the programmer’s name along with a description of </w:t>
-      </w:r>
-      <w:r>
-        <w:rPr>
-          <w:rFonts w:ascii="Calibri" w:hAnsi="Calibri" w:cs="Calibri"/>
-          <w:sz w:val="28"/>
-          <w:szCs w:val="22"/>
-        </w:rPr>
-        <w:t>the design</w:t>
-      </w:r>
-      <w:r>
-        <w:rPr>
-          <w:rFonts w:ascii="Calibri" w:hAnsi="Calibri" w:cs="Calibri"/>
-          <w:sz w:val="28"/>
-          <w:szCs w:val="22"/>
-        </w:rPr>
-        <w:t xml:space="preserve"> features and technology</w:t>
-      </w:r>
-      <w:r>
-        <w:rPr>
-          <w:rFonts w:ascii="Calibri" w:hAnsi="Calibri" w:cs="Calibri"/>
-          <w:sz w:val="28"/>
-          <w:szCs w:val="22"/>
-        </w:rPr>
-        <w:t xml:space="preserve"> used</w:t>
-      </w:r>
-      <w:r>
-        <w:rPr>
-          <w:rFonts w:ascii="Calibri" w:hAnsi="Calibri" w:cs="Calibri"/>
-          <w:sz w:val="28"/>
-          <w:szCs w:val="22"/>
-        </w:rPr>
-        <w:t>.</w:t>
-      </w:r>
-    </w:p>
-    <w:p>
-      <w:pPr>
-        <w:pStyle w:val="Default"/>
-        <w:rPr>
-          <w:rFonts w:ascii="Calibri" w:hAnsi="Calibri" w:cs="Calibri"/>
-          <w:sz w:val="28"/>
-          <w:szCs w:val="22"/>
-        </w:rPr>
-      </w:pPr>
-    </w:p>
-    <w:p>
-      <w:pPr>
-        <w:pStyle w:val="Default"/>
-        <w:rPr>
-          <w:rFonts w:ascii="Calibri" w:hAnsi="Calibri" w:cs="Calibri"/>
-          <w:sz w:val="28"/>
-          <w:szCs w:val="22"/>
-        </w:rPr>
-      </w:pPr>
-      <w:r>
-        <w:rPr>
-          <w:rFonts w:ascii="Calibri" w:hAnsi="Calibri" w:cs="Calibri"/>
-          <w:sz w:val="28"/>
-          <w:szCs w:val="22"/>
-        </w:rPr>
-        <w:t>Home Page:</w:t>
-      </w:r>
-      <w:r>
-        <w:rPr>
-          <w:rFonts w:ascii="Calibri" w:hAnsi="Calibri" w:cs="Calibri"/>
-          <w:sz w:val="28"/>
-          <w:szCs w:val="22"/>
-        </w:rPr>
-        <w:t xml:space="preserve"> Paul</w:t>
-      </w:r>
-    </w:p>
-    <w:p>
-      <w:pPr>
-        <w:pStyle w:val="Default"/>
-        <w:rPr>
-          <w:rFonts w:ascii="Calibri" w:hAnsi="Calibri" w:cs="Calibri"/>
-          <w:sz w:val="28"/>
-          <w:szCs w:val="22"/>
-        </w:rPr>
-      </w:pPr>
-    </w:p>
-    <w:p>
-      <w:pPr>
-        <w:pStyle w:val="Default"/>
-        <w:rPr>
-          <w:rFonts w:ascii="Calibri" w:hAnsi="Calibri" w:cs="Calibri"/>
-          <w:sz w:val="28"/>
-          <w:szCs w:val="22"/>
-        </w:rPr>
-      </w:pPr>
-      <w:r>
-        <w:rPr>
-          <w:rFonts w:ascii="Calibri" w:hAnsi="Calibri" w:cs="Calibri"/>
-          <w:sz w:val="28"/>
-          <w:szCs w:val="22"/>
-        </w:rPr>
-        <w:t>About Us:</w:t>
-      </w:r>
-      <w:r>
-        <w:rPr>
-          <w:rFonts w:ascii="Calibri" w:hAnsi="Calibri" w:cs="Calibri"/>
-          <w:sz w:val="28"/>
-          <w:szCs w:val="22"/>
-        </w:rPr>
-        <w:t xml:space="preserve"> Czarina</w:t>
-      </w:r>
-    </w:p>
-    <w:p>
-      <w:pPr>
-        <w:pStyle w:val="Default"/>
-        <w:rPr>
-          <w:rFonts w:ascii="Calibri" w:hAnsi="Calibri" w:cs="Calibri"/>
-          <w:sz w:val="28"/>
-          <w:szCs w:val="22"/>
-        </w:rPr>
-      </w:pPr>
-    </w:p>
-    <w:p>
-      <w:pPr>
-        <w:pStyle w:val="Default"/>
-        <w:rPr>
-          <w:rFonts w:ascii="Calibri" w:hAnsi="Calibri" w:cs="Calibri"/>
-          <w:sz w:val="28"/>
-          <w:szCs w:val="22"/>
-        </w:rPr>
-      </w:pPr>
-      <w:r>
-        <w:rPr>
-          <w:rFonts w:ascii="Calibri" w:hAnsi="Calibri" w:cs="Calibri"/>
-          <w:sz w:val="28"/>
-          <w:szCs w:val="22"/>
-        </w:rPr>
-        <w:t>Contact Us:</w:t>
-      </w:r>
-      <w:r>
-        <w:rPr>
-          <w:rFonts w:ascii="Calibri" w:hAnsi="Calibri" w:cs="Calibri"/>
-          <w:sz w:val="28"/>
-          <w:szCs w:val="22"/>
-        </w:rPr>
-        <w:t xml:space="preserve"> Terumi</w:t>
-      </w:r>
-    </w:p>
-    <w:p>
-      <w:pPr>
-        <w:pStyle w:val="Default"/>
-        <w:rPr>
-          <w:rFonts w:ascii="Calibri" w:hAnsi="Calibri" w:cs="Calibri"/>
-          <w:sz w:val="28"/>
-          <w:szCs w:val="22"/>
-        </w:rPr>
-      </w:pPr>
-    </w:p>
-    <w:p>
-      <w:pPr>
-        <w:pStyle w:val="Default"/>
-        <w:rPr>
-          <w:rFonts w:ascii="Calibri" w:hAnsi="Calibri" w:cs="Calibri"/>
-          <w:sz w:val="28"/>
-          <w:szCs w:val="22"/>
-        </w:rPr>
-      </w:pPr>
-      <w:r>
-        <w:rPr>
-          <w:rFonts w:ascii="Calibri" w:hAnsi="Calibri" w:cs="Calibri"/>
-          <w:sz w:val="28"/>
-          <w:szCs w:val="22"/>
-        </w:rPr>
-        <w:t>Gift Cards:</w:t>
-      </w:r>
-      <w:r>
-        <w:rPr>
-          <w:rFonts w:ascii="Calibri" w:hAnsi="Calibri" w:cs="Calibri"/>
-          <w:sz w:val="28"/>
-          <w:szCs w:val="22"/>
-        </w:rPr>
-        <w:t xml:space="preserve"> Czarina</w:t>
-      </w:r>
-    </w:p>
-    <w:p>
-      <w:pPr>
-        <w:pStyle w:val="Default"/>
-        <w:rPr>
-          <w:rFonts w:ascii="Calibri" w:hAnsi="Calibri" w:cs="Calibri"/>
-          <w:sz w:val="28"/>
-          <w:szCs w:val="22"/>
-        </w:rPr>
-      </w:pPr>
-    </w:p>
-    <w:p>
-      <w:pPr>
-        <w:pStyle w:val="Default"/>
-        <w:rPr>
-          <w:rFonts w:ascii="Calibri" w:hAnsi="Calibri" w:cs="Calibri"/>
-          <w:sz w:val="28"/>
-          <w:szCs w:val="22"/>
-        </w:rPr>
-      </w:pPr>
-      <w:r>
-        <w:rPr>
-          <w:rFonts w:ascii="Calibri" w:hAnsi="Calibri" w:cs="Calibri"/>
-          <w:sz w:val="28"/>
-          <w:szCs w:val="22"/>
-        </w:rPr>
-        <w:t>Locations:</w:t>
-      </w:r>
-      <w:r>
-        <w:rPr>
-          <w:rFonts w:ascii="Calibri" w:hAnsi="Calibri" w:cs="Calibri"/>
-          <w:sz w:val="28"/>
-          <w:szCs w:val="22"/>
-        </w:rPr>
-        <w:t xml:space="preserve"> Paul</w:t>
-      </w:r>
-    </w:p>
-    <w:p>
-      <w:pPr>
-        <w:pStyle w:val="Default"/>
-        <w:rPr>
-          <w:rFonts w:ascii="Calibri" w:hAnsi="Calibri" w:cs="Calibri"/>
-          <w:sz w:val="28"/>
-          <w:szCs w:val="22"/>
-        </w:rPr>
-      </w:pPr>
-    </w:p>
-    <w:p>
-      <w:pPr>
-        <w:pStyle w:val="Default"/>
-        <w:rPr>
-          <w:rFonts w:ascii="Calibri" w:hAnsi="Calibri" w:cs="Calibri"/>
-          <w:sz w:val="28"/>
-          <w:szCs w:val="22"/>
-        </w:rPr>
-      </w:pPr>
-      <w:r>
-        <w:rPr>
-          <w:rFonts w:ascii="Calibri" w:hAnsi="Calibri" w:cs="Calibri"/>
-          <w:sz w:val="28"/>
-          <w:szCs w:val="22"/>
-        </w:rPr>
-        <w:t>Menu:</w:t>
-      </w:r>
-      <w:r>
-        <w:rPr>
-          <w:rFonts w:ascii="Calibri" w:hAnsi="Calibri" w:cs="Calibri"/>
-          <w:sz w:val="28"/>
-          <w:szCs w:val="22"/>
-        </w:rPr>
-        <w:t xml:space="preserve"> </w:t>
-      </w:r>
-      <w:proofErr w:type="gramStart"/>
-      <w:r>
-        <w:rPr>
-          <w:rFonts w:ascii="Calibri" w:hAnsi="Calibri" w:cs="Calibri"/>
-          <w:sz w:val="28"/>
-          <w:szCs w:val="22"/>
-        </w:rPr>
-        <w:t>Ngoc(</w:t>
-      </w:r>
-      <w:proofErr w:type="gramEnd"/>
-      <w:r>
-        <w:rPr>
-          <w:rFonts w:ascii="Calibri" w:hAnsi="Calibri" w:cs="Calibri"/>
-          <w:sz w:val="28"/>
-          <w:szCs w:val="22"/>
-        </w:rPr>
-        <w:t>Jade)</w:t>
-      </w:r>
-    </w:p>
-    <w:p>
-      <w:pPr>
-        <w:pStyle w:val="Default"/>
-        <w:rPr>
-          <w:rFonts w:ascii="Calibri" w:hAnsi="Calibri" w:cs="Calibri"/>
-          <w:sz w:val="28"/>
-          <w:szCs w:val="22"/>
-        </w:rPr>
-      </w:pPr>
-    </w:p>
-    <w:p>
-      <w:pPr>
-        <w:pStyle w:val="Default"/>
-        <w:rPr>
-          <w:rFonts w:ascii="Calibri" w:hAnsi="Calibri" w:cs="Calibri"/>
-          <w:sz w:val="28"/>
-          <w:szCs w:val="22"/>
-        </w:rPr>
-      </w:pPr>
-      <w:r>
-        <w:rPr>
-          <w:rFonts w:ascii="Calibri" w:hAnsi="Calibri" w:cs="Calibri"/>
-          <w:sz w:val="28"/>
-          <w:szCs w:val="22"/>
-        </w:rPr>
-        <w:t>Events/Booking:</w:t>
-      </w:r>
-      <w:r>
-        <w:rPr>
-          <w:rFonts w:ascii="Calibri" w:hAnsi="Calibri" w:cs="Calibri"/>
-          <w:sz w:val="28"/>
-          <w:szCs w:val="22"/>
-        </w:rPr>
-        <w:t xml:space="preserve"> Paul</w:t>
-      </w:r>
-    </w:p>
-    <w:p>
-      <w:pPr>
-        <w:pStyle w:val="Default"/>
-        <w:rPr>
-          <w:rFonts w:ascii="Calibri" w:hAnsi="Calibri" w:cs="Calibri"/>
-          <w:sz w:val="28"/>
-          <w:szCs w:val="22"/>
-        </w:rPr>
-      </w:pPr>
-    </w:p>
-    <w:p>
-      <w:pPr>
-        <w:pStyle w:val="Default"/>
-        <w:rPr>
-          <w:rFonts w:ascii="Calibri" w:hAnsi="Calibri" w:cs="Calibri"/>
-          <w:sz w:val="28"/>
-          <w:szCs w:val="22"/>
-        </w:rPr>
-      </w:pPr>
-      <w:r>
-        <w:rPr>
-          <w:rFonts w:ascii="Calibri" w:hAnsi="Calibri" w:cs="Calibri"/>
-          <w:sz w:val="28"/>
-          <w:szCs w:val="22"/>
-        </w:rPr>
-        <w:t>Careers:</w:t>
-      </w:r>
-      <w:r>
-        <w:rPr>
-          <w:rFonts w:ascii="Calibri" w:hAnsi="Calibri" w:cs="Calibri"/>
-          <w:sz w:val="28"/>
-          <w:szCs w:val="22"/>
-        </w:rPr>
-        <w:t xml:space="preserve"> Czarina</w:t>
-      </w:r>
-    </w:p>
-    <w:p>
-      <w:pPr>
-        <w:pStyle w:val="Default"/>
-        <w:rPr>
-          <w:rFonts w:ascii="Calibri" w:hAnsi="Calibri" w:cs="Calibri"/>
-          <w:sz w:val="28"/>
-          <w:szCs w:val="22"/>
-        </w:rPr>
-      </w:pPr>
-    </w:p>
-    <w:p>
-      <w:pPr>
-        <w:pStyle w:val="Default"/>
-        <w:rPr>
-          <w:rFonts w:ascii="Calibri" w:hAnsi="Calibri" w:cs="Calibri"/>
-          <w:sz w:val="28"/>
-          <w:szCs w:val="22"/>
-        </w:rPr>
-      </w:pPr>
-      <w:r>
-        <w:rPr>
-          <w:rFonts w:ascii="Calibri" w:hAnsi="Calibri" w:cs="Calibri"/>
-          <w:sz w:val="28"/>
-          <w:szCs w:val="22"/>
-        </w:rPr>
-        <w:t>Site Map:</w:t>
-      </w:r>
-      <w:r>
-        <w:rPr>
-          <w:rFonts w:ascii="Calibri" w:hAnsi="Calibri" w:cs="Calibri"/>
-          <w:sz w:val="28"/>
-          <w:szCs w:val="22"/>
-        </w:rPr>
-        <w:t xml:space="preserve"> </w:t>
-      </w:r>
-      <w:proofErr w:type="gramStart"/>
-      <w:r>
-        <w:rPr>
-          <w:rFonts w:ascii="Calibri" w:hAnsi="Calibri" w:cs="Calibri"/>
-          <w:sz w:val="28"/>
-          <w:szCs w:val="22"/>
-        </w:rPr>
-        <w:t>Ngoc(</w:t>
-      </w:r>
-      <w:proofErr w:type="gramEnd"/>
-      <w:r>
-        <w:rPr>
-          <w:rFonts w:ascii="Calibri" w:hAnsi="Calibri" w:cs="Calibri"/>
-          <w:sz w:val="28"/>
-          <w:szCs w:val="22"/>
-        </w:rPr>
-        <w:t>Jade)</w:t>
-      </w:r>
-    </w:p>
-    <w:p>
-      <w:pPr>
-        <w:pStyle w:val="Default"/>
-        <w:rPr>
-          <w:rFonts w:ascii="Calibri" w:hAnsi="Calibri" w:cs="Calibri"/>
-          <w:sz w:val="28"/>
-          <w:szCs w:val="22"/>
-        </w:rPr>
-      </w:pPr>
-    </w:p>
-    <w:p>
-      <w:pPr>
-        <w:pStyle w:val="Default"/>
-        <w:rPr>
-          <w:rFonts w:ascii="Calibri" w:hAnsi="Calibri" w:cs="Calibri"/>
-          <w:sz w:val="28"/>
-          <w:szCs w:val="22"/>
-        </w:rPr>
-      </w:pPr>
-      <w:r>
-        <w:rPr>
-          <w:rFonts w:ascii="Calibri" w:hAnsi="Calibri" w:cs="Calibri"/>
-          <w:sz w:val="28"/>
-          <w:szCs w:val="22"/>
-        </w:rPr>
-        <w:t>Specials:</w:t>
-      </w:r>
-      <w:r>
-        <w:rPr>
-          <w:rFonts w:ascii="Calibri" w:hAnsi="Calibri" w:cs="Calibri"/>
-          <w:sz w:val="28"/>
-          <w:szCs w:val="22"/>
-        </w:rPr>
-        <w:t xml:space="preserve"> </w:t>
-      </w:r>
-      <w:proofErr w:type="gramStart"/>
-      <w:r>
-        <w:rPr>
-          <w:rFonts w:ascii="Calibri" w:hAnsi="Calibri" w:cs="Calibri"/>
-          <w:sz w:val="28"/>
-          <w:szCs w:val="22"/>
-        </w:rPr>
-        <w:t>Ngoc(</w:t>
-      </w:r>
-      <w:proofErr w:type="gramEnd"/>
-      <w:r>
-        <w:rPr>
-          <w:rFonts w:ascii="Calibri" w:hAnsi="Calibri" w:cs="Calibri"/>
-          <w:sz w:val="28"/>
-          <w:szCs w:val="22"/>
-        </w:rPr>
-        <w:t>Jade)</w:t>
-      </w:r>
-    </w:p>
-    <w:p>
-      <w:pPr>
-        <w:pStyle w:val="Default"/>
-        <w:rPr>
-          <w:rFonts w:ascii="Calibri" w:hAnsi="Calibri" w:cs="Calibri"/>
-          <w:sz w:val="28"/>
-          <w:szCs w:val="22"/>
-        </w:rPr>
-      </w:pPr>
-    </w:p>
-    <w:p>
-      <w:pPr>
-        <w:pStyle w:val="Default"/>
-        <w:rPr>
-          <w:rFonts w:ascii="Calibri" w:hAnsi="Calibri" w:cs="Calibri"/>
-          <w:sz w:val="28"/>
-          <w:szCs w:val="22"/>
-        </w:rPr>
-      </w:pPr>
-      <w:r>
-        <w:rPr>
-          <w:rFonts w:ascii="Calibri" w:hAnsi="Calibri" w:cs="Calibri"/>
-          <w:sz w:val="28"/>
-          <w:szCs w:val="22"/>
-        </w:rPr>
-        <w:t>Contest:</w:t>
-      </w:r>
-      <w:r>
-        <w:rPr>
-          <w:rFonts w:ascii="Calibri" w:hAnsi="Calibri" w:cs="Calibri"/>
-          <w:sz w:val="28"/>
-          <w:szCs w:val="22"/>
-        </w:rPr>
-        <w:t xml:space="preserve"> Terumi</w:t>
+        </w:rPr>
+        <w:t>which means they lose all of their life counts in 60 seconds.</w:t>
       </w:r>
     </w:p>
     <w:p/>
@@ -1944,6 +2381,230 @@
 <file path=word/numbering.xml><?xml version="1.0" encoding="utf-8"?>
 <w:numbering xmlns:wpc="http://schemas.microsoft.com/office/word/2010/wordprocessingCanvas" xmlns:mc="http://schemas.openxmlformats.org/markup-compatibility/2006" xmlns:o="urn:schemas-microsoft-com:office:office" xmlns:r="http://schemas.openxmlformats.org/officeDocument/2006/relationships" xmlns:m="http://schemas.openxmlformats.org/officeDocument/2006/math" xmlns:v="urn:schemas-microsoft-com:vml" xmlns:wp14="http://schemas.microsoft.com/office/word/2010/wordprocessingDrawing" xmlns:wp="http://schemas.openxmlformats.org/drawingml/2006/wordprocessingDrawing" xmlns:w10="urn:schemas-microsoft-com:office:word" xmlns:w="http://schemas.openxmlformats.org/wordprocessingml/2006/main" xmlns:w14="http://schemas.microsoft.com/office/word/2010/wordml" xmlns:wpg="http://schemas.microsoft.com/office/word/2010/wordprocessingGroup" xmlns:wpi="http://schemas.microsoft.com/office/word/2010/wordprocessingInk" xmlns:wne="http://schemas.microsoft.com/office/word/2006/wordml" xmlns:wps="http://schemas.microsoft.com/office/word/2010/wordprocessingShape" mc:Ignorable="w14 wp14">
   <w:abstractNum w:abstractNumId="0">
+    <w:nsid w:val="2FE348E2"/>
+    <w:multiLevelType w:val="hybridMultilevel"/>
+    <w:tmpl w:val="E5941032"/>
+    <w:lvl w:ilvl="0" w:tplc="6B4EFA16">
+      <w:numFmt w:val="bullet"/>
+      <w:lvlText w:val="-"/>
+      <w:lvlJc w:val="left"/>
+      <w:pPr>
+        <w:ind w:left="420" w:hanging="360"/>
+      </w:pPr>
+      <w:rPr>
+        <w:rFonts w:ascii="Calibri" w:eastAsiaTheme="minorEastAsia" w:hAnsi="Calibri" w:cs="Calibri" w:hint="default"/>
+      </w:rPr>
+    </w:lvl>
+    <w:lvl w:ilvl="1" w:tplc="0409000B" w:tentative="1">
+      <w:start w:val="1"/>
+      <w:numFmt w:val="bullet"/>
+      <w:lvlText w:val=""/>
+      <w:lvlJc w:val="left"/>
+      <w:pPr>
+        <w:ind w:left="900" w:hanging="420"/>
+      </w:pPr>
+      <w:rPr>
+        <w:rFonts w:ascii="Wingdings" w:hAnsi="Wingdings" w:hint="default"/>
+      </w:rPr>
+    </w:lvl>
+    <w:lvl w:ilvl="2" w:tplc="0409000D" w:tentative="1">
+      <w:start w:val="1"/>
+      <w:numFmt w:val="bullet"/>
+      <w:lvlText w:val=""/>
+      <w:lvlJc w:val="left"/>
+      <w:pPr>
+        <w:ind w:left="1320" w:hanging="420"/>
+      </w:pPr>
+      <w:rPr>
+        <w:rFonts w:ascii="Wingdings" w:hAnsi="Wingdings" w:hint="default"/>
+      </w:rPr>
+    </w:lvl>
+    <w:lvl w:ilvl="3" w:tplc="04090001" w:tentative="1">
+      <w:start w:val="1"/>
+      <w:numFmt w:val="bullet"/>
+      <w:lvlText w:val=""/>
+      <w:lvlJc w:val="left"/>
+      <w:pPr>
+        <w:ind w:left="1740" w:hanging="420"/>
+      </w:pPr>
+      <w:rPr>
+        <w:rFonts w:ascii="Wingdings" w:hAnsi="Wingdings" w:hint="default"/>
+      </w:rPr>
+    </w:lvl>
+    <w:lvl w:ilvl="4" w:tplc="0409000B" w:tentative="1">
+      <w:start w:val="1"/>
+      <w:numFmt w:val="bullet"/>
+      <w:lvlText w:val=""/>
+      <w:lvlJc w:val="left"/>
+      <w:pPr>
+        <w:ind w:left="2160" w:hanging="420"/>
+      </w:pPr>
+      <w:rPr>
+        <w:rFonts w:ascii="Wingdings" w:hAnsi="Wingdings" w:hint="default"/>
+      </w:rPr>
+    </w:lvl>
+    <w:lvl w:ilvl="5" w:tplc="0409000D" w:tentative="1">
+      <w:start w:val="1"/>
+      <w:numFmt w:val="bullet"/>
+      <w:lvlText w:val=""/>
+      <w:lvlJc w:val="left"/>
+      <w:pPr>
+        <w:ind w:left="2580" w:hanging="420"/>
+      </w:pPr>
+      <w:rPr>
+        <w:rFonts w:ascii="Wingdings" w:hAnsi="Wingdings" w:hint="default"/>
+      </w:rPr>
+    </w:lvl>
+    <w:lvl w:ilvl="6" w:tplc="04090001" w:tentative="1">
+      <w:start w:val="1"/>
+      <w:numFmt w:val="bullet"/>
+      <w:lvlText w:val=""/>
+      <w:lvlJc w:val="left"/>
+      <w:pPr>
+        <w:ind w:left="3000" w:hanging="420"/>
+      </w:pPr>
+      <w:rPr>
+        <w:rFonts w:ascii="Wingdings" w:hAnsi="Wingdings" w:hint="default"/>
+      </w:rPr>
+    </w:lvl>
+    <w:lvl w:ilvl="7" w:tplc="0409000B" w:tentative="1">
+      <w:start w:val="1"/>
+      <w:numFmt w:val="bullet"/>
+      <w:lvlText w:val=""/>
+      <w:lvlJc w:val="left"/>
+      <w:pPr>
+        <w:ind w:left="3420" w:hanging="420"/>
+      </w:pPr>
+      <w:rPr>
+        <w:rFonts w:ascii="Wingdings" w:hAnsi="Wingdings" w:hint="default"/>
+      </w:rPr>
+    </w:lvl>
+    <w:lvl w:ilvl="8" w:tplc="0409000D" w:tentative="1">
+      <w:start w:val="1"/>
+      <w:numFmt w:val="bullet"/>
+      <w:lvlText w:val=""/>
+      <w:lvlJc w:val="left"/>
+      <w:pPr>
+        <w:ind w:left="3840" w:hanging="420"/>
+      </w:pPr>
+      <w:rPr>
+        <w:rFonts w:ascii="Wingdings" w:hAnsi="Wingdings" w:hint="default"/>
+      </w:rPr>
+    </w:lvl>
+  </w:abstractNum>
+  <w:abstractNum w:abstractNumId="1">
+    <w:nsid w:val="31A4152D"/>
+    <w:multiLevelType w:val="hybridMultilevel"/>
+    <w:tmpl w:val="45205D2C"/>
+    <w:lvl w:ilvl="0" w:tplc="87DA5A5E">
+      <w:numFmt w:val="bullet"/>
+      <w:lvlText w:val="-"/>
+      <w:lvlJc w:val="left"/>
+      <w:pPr>
+        <w:ind w:left="360" w:hanging="360"/>
+      </w:pPr>
+      <w:rPr>
+        <w:rFonts w:ascii="Calibri" w:eastAsiaTheme="minorEastAsia" w:hAnsi="Calibri" w:cs="Calibri" w:hint="default"/>
+      </w:rPr>
+    </w:lvl>
+    <w:lvl w:ilvl="1" w:tplc="0409000B" w:tentative="1">
+      <w:start w:val="1"/>
+      <w:numFmt w:val="bullet"/>
+      <w:lvlText w:val=""/>
+      <w:lvlJc w:val="left"/>
+      <w:pPr>
+        <w:ind w:left="840" w:hanging="420"/>
+      </w:pPr>
+      <w:rPr>
+        <w:rFonts w:ascii="Wingdings" w:hAnsi="Wingdings" w:hint="default"/>
+      </w:rPr>
+    </w:lvl>
+    <w:lvl w:ilvl="2" w:tplc="0409000D" w:tentative="1">
+      <w:start w:val="1"/>
+      <w:numFmt w:val="bullet"/>
+      <w:lvlText w:val=""/>
+      <w:lvlJc w:val="left"/>
+      <w:pPr>
+        <w:ind w:left="1260" w:hanging="420"/>
+      </w:pPr>
+      <w:rPr>
+        <w:rFonts w:ascii="Wingdings" w:hAnsi="Wingdings" w:hint="default"/>
+      </w:rPr>
+    </w:lvl>
+    <w:lvl w:ilvl="3" w:tplc="04090001" w:tentative="1">
+      <w:start w:val="1"/>
+      <w:numFmt w:val="bullet"/>
+      <w:lvlText w:val=""/>
+      <w:lvlJc w:val="left"/>
+      <w:pPr>
+        <w:ind w:left="1680" w:hanging="420"/>
+      </w:pPr>
+      <w:rPr>
+        <w:rFonts w:ascii="Wingdings" w:hAnsi="Wingdings" w:hint="default"/>
+      </w:rPr>
+    </w:lvl>
+    <w:lvl w:ilvl="4" w:tplc="0409000B" w:tentative="1">
+      <w:start w:val="1"/>
+      <w:numFmt w:val="bullet"/>
+      <w:lvlText w:val=""/>
+      <w:lvlJc w:val="left"/>
+      <w:pPr>
+        <w:ind w:left="2100" w:hanging="420"/>
+      </w:pPr>
+      <w:rPr>
+        <w:rFonts w:ascii="Wingdings" w:hAnsi="Wingdings" w:hint="default"/>
+      </w:rPr>
+    </w:lvl>
+    <w:lvl w:ilvl="5" w:tplc="0409000D" w:tentative="1">
+      <w:start w:val="1"/>
+      <w:numFmt w:val="bullet"/>
+      <w:lvlText w:val=""/>
+      <w:lvlJc w:val="left"/>
+      <w:pPr>
+        <w:ind w:left="2520" w:hanging="420"/>
+      </w:pPr>
+      <w:rPr>
+        <w:rFonts w:ascii="Wingdings" w:hAnsi="Wingdings" w:hint="default"/>
+      </w:rPr>
+    </w:lvl>
+    <w:lvl w:ilvl="6" w:tplc="04090001" w:tentative="1">
+      <w:start w:val="1"/>
+      <w:numFmt w:val="bullet"/>
+      <w:lvlText w:val=""/>
+      <w:lvlJc w:val="left"/>
+      <w:pPr>
+        <w:ind w:left="2940" w:hanging="420"/>
+      </w:pPr>
+      <w:rPr>
+        <w:rFonts w:ascii="Wingdings" w:hAnsi="Wingdings" w:hint="default"/>
+      </w:rPr>
+    </w:lvl>
+    <w:lvl w:ilvl="7" w:tplc="0409000B" w:tentative="1">
+      <w:start w:val="1"/>
+      <w:numFmt w:val="bullet"/>
+      <w:lvlText w:val=""/>
+      <w:lvlJc w:val="left"/>
+      <w:pPr>
+        <w:ind w:left="3360" w:hanging="420"/>
+      </w:pPr>
+      <w:rPr>
+        <w:rFonts w:ascii="Wingdings" w:hAnsi="Wingdings" w:hint="default"/>
+      </w:rPr>
+    </w:lvl>
+    <w:lvl w:ilvl="8" w:tplc="0409000D" w:tentative="1">
+      <w:start w:val="1"/>
+      <w:numFmt w:val="bullet"/>
+      <w:lvlText w:val=""/>
+      <w:lvlJc w:val="left"/>
+      <w:pPr>
+        <w:ind w:left="3780" w:hanging="420"/>
+      </w:pPr>
+      <w:rPr>
+        <w:rFonts w:ascii="Wingdings" w:hAnsi="Wingdings" w:hint="default"/>
+      </w:rPr>
+    </w:lvl>
+  </w:abstractNum>
+  <w:abstractNum w:abstractNumId="2">
     <w:nsid w:val="77A3087A"/>
     <w:multiLevelType w:val="hybridMultilevel"/>
     <w:tmpl w:val="CA3E4404"/>
@@ -2057,7 +2718,13 @@
     </w:lvl>
   </w:abstractNum>
   <w:num w:numId="1">
+    <w:abstractNumId w:val="2"/>
+  </w:num>
+  <w:num w:numId="2">
     <w:abstractNumId w:val="0"/>
+  </w:num>
+  <w:num w:numId="3">
+    <w:abstractNumId w:val="1"/>
   </w:num>
 </w:numbering>
 </file>

</xml_diff>